<commit_message>
Fixes for stable version of tiny basic, 90% complete token version of tiny basic [em6502] * BUG: issues with stable version of tiny basic was calling a bad token, should not call at all * NEW: Token version of tiny basic 20% faster, work in progress * OPT: Sync for dev
</commit_message>
<xml_diff>
--- a/asm/6502-Tiny-BASIC-Stable/Tiny_BASIC.docx
+++ b/asm/6502-Tiny-BASIC-Stable/Tiny_BASIC.docx
@@ -1718,67 +1718,15 @@
     </w:p>
     <w:p>
       <w:pPr>
-        <w:pStyle w:val="Heading2"/>
-        <w:rPr/>
-      </w:pPr>
-      <w:r>
-        <w:rPr/>
-        <w:t xml:space="preserve">TASKT(MessageValue-Expression,Task PID-Expression) </w:t>
-      </w:r>
-    </w:p>
-    <w:p>
-      <w:pPr>
-        <w:pStyle w:val="Normal"/>
-        <w:rPr/>
-      </w:pPr>
-      <w:r>
-        <w:rPr/>
-        <w:t>Transmit a message to a running task. Adds the message to the Message Queue and the Receiving task must issue a TASKR to receive the message.</w:t>
-      </w:r>
-    </w:p>
-    <w:p>
-      <w:pPr>
-        <w:pStyle w:val="Heading2"/>
+        <w:pStyle w:val="Heading1"/>
         <w:rPr/>
       </w:pPr>
       <w:r>
         <w:rPr/>
         <w:br/>
-        <w:t xml:space="preserve">TASKR([Variable Name])  </w:t>
-      </w:r>
-    </w:p>
-    <w:p>
-      <w:pPr>
-        <w:pStyle w:val="Normal"/>
-        <w:rPr>
-          <w:rFonts w:ascii="Cambria" w:hAnsi="Cambria" w:eastAsia="ＭＳ 明朝" w:cs="" w:asciiTheme="minorHAnsi" w:cstheme="minorBidi" w:eastAsiaTheme="minorEastAsia" w:hAnsiTheme="minorHAnsi"/>
-          <w:color w:val="auto"/>
-          <w:kern w:val="0"/>
-          <w:sz w:val="24"/>
-          <w:szCs w:val="24"/>
-          <w:lang w:val="en-US" w:eastAsia="en-US" w:bidi="ar-SA"/>
-        </w:rPr>
-      </w:pPr>
-      <w:r>
-        <w:rPr>
-          <w:rFonts w:eastAsia="ＭＳ 明朝" w:cs="" w:cstheme="minorBidi" w:eastAsiaTheme="minorEastAsia"/>
-          <w:color w:val="auto"/>
-          <w:kern w:val="0"/>
-          <w:sz w:val="24"/>
-          <w:szCs w:val="24"/>
-          <w:lang w:val="en-US" w:eastAsia="en-US" w:bidi="ar-SA"/>
-        </w:rPr>
-        <w:t>Variable name is optional and will contain the senders PID on exit.</w:t>
-      </w:r>
-    </w:p>
-    <w:p>
-      <w:pPr>
-        <w:pStyle w:val="Normal"/>
-        <w:rPr/>
-      </w:pPr>
-      <w:r>
-        <w:rPr/>
-        <w:t>Receives an inter-task message and returns the value or 0 if no wait and nothing received. So don't send a message value of zero! The message may be any other integer value.</w:t>
+      </w:r>
+      <w:r>
+        <w:br w:type="page"/>
       </w:r>
     </w:p>
     <w:p>

</xml_diff>